<commit_message>
delete frame useless & rapport
</commit_message>
<xml_diff>
--- a/AP4/RAPPORT_AP4.docx
+++ b/AP4/RAPPORT_AP4.docx
@@ -1834,18 +1834,18 @@
     <w:p>
       <w:r>
         <w:drawing>
-          <wp:anchor distT="0" distB="0" distL="114300" distR="114300" simplePos="0" relativeHeight="251667456" behindDoc="0" locked="0" layoutInCell="1" allowOverlap="1" wp14:anchorId="1717C948" wp14:editId="14BDC298">
+          <wp:anchor distT="0" distB="0" distL="114300" distR="114300" simplePos="0" relativeHeight="251667456" behindDoc="0" locked="0" layoutInCell="1" allowOverlap="1" wp14:anchorId="6ADCE5AF" wp14:editId="54285E00">
             <wp:simplePos x="0" y="0"/>
-            <wp:positionH relativeFrom="column">
-              <wp:posOffset>-443230</wp:posOffset>
+            <wp:positionH relativeFrom="margin">
+              <wp:align>center</wp:align>
             </wp:positionH>
             <wp:positionV relativeFrom="paragraph">
-              <wp:posOffset>431165</wp:posOffset>
+              <wp:posOffset>456936</wp:posOffset>
             </wp:positionV>
-            <wp:extent cx="6677025" cy="1724660"/>
-            <wp:effectExtent l="0" t="0" r="9525" b="8890"/>
+            <wp:extent cx="6802120" cy="2087245"/>
+            <wp:effectExtent l="0" t="0" r="0" b="8255"/>
             <wp:wrapTopAndBottom/>
-            <wp:docPr id="1578588734" name="Image 1" descr="Une image contenant texte, capture d’écran, Police, logiciel&#10;&#10;Description générée automatiquement"/>
+            <wp:docPr id="1122653677" name="Image 1" descr="Une image contenant capture d’écran, texte&#10;&#10;Description générée automatiquement"/>
             <wp:cNvGraphicFramePr>
               <a:graphicFrameLocks xmlns:a="http://schemas.openxmlformats.org/drawingml/2006/main" noChangeAspect="1"/>
             </wp:cNvGraphicFramePr>
@@ -1853,7 +1853,7 @@
               <a:graphicData uri="http://schemas.openxmlformats.org/drawingml/2006/picture">
                 <pic:pic xmlns:pic="http://schemas.openxmlformats.org/drawingml/2006/picture">
                   <pic:nvPicPr>
-                    <pic:cNvPr id="1578588734" name="Image 1" descr="Une image contenant texte, capture d’écran, Police, logiciel&#10;&#10;Description générée automatiquement"/>
+                    <pic:cNvPr id="1122653677" name="Image 1" descr="Une image contenant capture d’écran, texte&#10;&#10;Description générée automatiquement"/>
                     <pic:cNvPicPr/>
                   </pic:nvPicPr>
                   <pic:blipFill>
@@ -1871,7 +1871,7 @@
                   <pic:spPr>
                     <a:xfrm>
                       <a:off x="0" y="0"/>
-                      <a:ext cx="6677025" cy="1724660"/>
+                      <a:ext cx="6802120" cy="2087245"/>
                     </a:xfrm>
                     <a:prstGeom prst="rect">
                       <a:avLst/>
@@ -1893,6 +1893,8 @@
         <w:t>29 février au 25 avril</w:t>
       </w:r>
     </w:p>
+    <w:p/>
+    <w:p/>
     <w:p>
       <w:r>
         <w:br w:type="page"/>

</xml_diff>

<commit_message>
hash mdp for update & builder & dependancies pom
</commit_message>
<xml_diff>
--- a/AP4/RAPPORT_AP4.docx
+++ b/AP4/RAPPORT_AP4.docx
@@ -109,6 +109,22 @@
       <w:pPr>
         <w:jc w:val="center"/>
         <w:rPr>
+          <w:sz w:val="44"/>
+          <w:szCs w:val="44"/>
+        </w:rPr>
+      </w:pPr>
+      <w:r>
+        <w:rPr>
+          <w:sz w:val="44"/>
+          <w:szCs w:val="44"/>
+        </w:rPr>
+        <w:t>BERTRAND Pauline</w:t>
+      </w:r>
+    </w:p>
+    <w:p>
+      <w:pPr>
+        <w:jc w:val="center"/>
+        <w:rPr>
           <w:sz w:val="40"/>
           <w:szCs w:val="40"/>
         </w:rPr>
@@ -118,23 +134,28 @@
           <w:sz w:val="40"/>
           <w:szCs w:val="40"/>
         </w:rPr>
-        <w:t>BERTRAND Pauline</w:t>
-      </w:r>
-    </w:p>
-    <w:p>
-      <w:pPr>
-        <w:jc w:val="center"/>
+        <w:t>ELAYR</w:t>
+      </w:r>
+      <w:r>
         <w:rPr>
           <w:sz w:val="40"/>
           <w:szCs w:val="40"/>
         </w:rPr>
-      </w:pPr>
+        <w:t>Y</w:t>
+      </w:r>
       <w:r>
         <w:rPr>
           <w:sz w:val="40"/>
           <w:szCs w:val="40"/>
         </w:rPr>
-        <w:t>ELAYRI NAIL</w:t>
+        <w:t xml:space="preserve"> N</w:t>
+      </w:r>
+      <w:r>
+        <w:rPr>
+          <w:sz w:val="40"/>
+          <w:szCs w:val="40"/>
+        </w:rPr>
+        <w:t>ail</w:t>
       </w:r>
     </w:p>
     <w:sdt>
@@ -187,8 +208,6 @@
             <w:rPr>
               <w:rFonts w:eastAsiaTheme="minorEastAsia"/>
               <w:noProof/>
-              <w:sz w:val="24"/>
-              <w:szCs w:val="24"/>
               <w:lang w:eastAsia="fr-FR"/>
             </w:rPr>
           </w:pPr>
@@ -201,7 +220,7 @@
           <w:r>
             <w:fldChar w:fldCharType="separate"/>
           </w:r>
-          <w:hyperlink w:anchor="_Toc164764369" w:history="1">
+          <w:hyperlink w:anchor="_Toc164867103" w:history="1">
             <w:r>
               <w:rPr>
                 <w:rStyle w:val="Lienhypertexte"/>
@@ -213,8 +232,6 @@
               <w:rPr>
                 <w:rFonts w:eastAsiaTheme="minorEastAsia"/>
                 <w:noProof/>
-                <w:sz w:val="24"/>
-                <w:szCs w:val="24"/>
                 <w:lang w:eastAsia="fr-FR"/>
               </w:rPr>
               <w:tab/>
@@ -245,7 +262,7 @@
                 <w:noProof/>
                 <w:webHidden/>
               </w:rPr>
-              <w:instrText xml:space="preserve"> PAGEREF _Toc164764369 \h </w:instrText>
+              <w:instrText xml:space="preserve"> PAGEREF _Toc164867103 \h </w:instrText>
             </w:r>
             <w:r>
               <w:rPr>
@@ -280,18 +297,16 @@
           <w:pPr>
             <w:pStyle w:val="TM2"/>
             <w:tabs>
-              <w:tab w:val="left" w:pos="720"/>
+              <w:tab w:val="left" w:pos="660"/>
               <w:tab w:val="right" w:leader="dot" w:pos="9062"/>
             </w:tabs>
             <w:rPr>
               <w:rFonts w:eastAsiaTheme="minorEastAsia"/>
               <w:noProof/>
-              <w:sz w:val="24"/>
-              <w:szCs w:val="24"/>
               <w:lang w:eastAsia="fr-FR"/>
             </w:rPr>
           </w:pPr>
-          <w:hyperlink w:anchor="_Toc164764370" w:history="1">
+          <w:hyperlink w:anchor="_Toc164867104" w:history="1">
             <w:r>
               <w:rPr>
                 <w:rStyle w:val="Lienhypertexte"/>
@@ -303,8 +318,6 @@
               <w:rPr>
                 <w:rFonts w:eastAsiaTheme="minorEastAsia"/>
                 <w:noProof/>
-                <w:sz w:val="24"/>
-                <w:szCs w:val="24"/>
                 <w:lang w:eastAsia="fr-FR"/>
               </w:rPr>
               <w:tab/>
@@ -335,7 +348,7 @@
                 <w:noProof/>
                 <w:webHidden/>
               </w:rPr>
-              <w:instrText xml:space="preserve"> PAGEREF _Toc164764370 \h </w:instrText>
+              <w:instrText xml:space="preserve"> PAGEREF _Toc164867104 \h </w:instrText>
             </w:r>
             <w:r>
               <w:rPr>
@@ -370,18 +383,16 @@
           <w:pPr>
             <w:pStyle w:val="TM2"/>
             <w:tabs>
-              <w:tab w:val="left" w:pos="720"/>
+              <w:tab w:val="left" w:pos="660"/>
               <w:tab w:val="right" w:leader="dot" w:pos="9062"/>
             </w:tabs>
             <w:rPr>
               <w:rFonts w:eastAsiaTheme="minorEastAsia"/>
               <w:noProof/>
-              <w:sz w:val="24"/>
-              <w:szCs w:val="24"/>
               <w:lang w:eastAsia="fr-FR"/>
             </w:rPr>
           </w:pPr>
-          <w:hyperlink w:anchor="_Toc164764371" w:history="1">
+          <w:hyperlink w:anchor="_Toc164867105" w:history="1">
             <w:r>
               <w:rPr>
                 <w:rStyle w:val="Lienhypertexte"/>
@@ -393,8 +404,6 @@
               <w:rPr>
                 <w:rFonts w:eastAsiaTheme="minorEastAsia"/>
                 <w:noProof/>
-                <w:sz w:val="24"/>
-                <w:szCs w:val="24"/>
                 <w:lang w:eastAsia="fr-FR"/>
               </w:rPr>
               <w:tab/>
@@ -425,7 +434,7 @@
                 <w:noProof/>
                 <w:webHidden/>
               </w:rPr>
-              <w:instrText xml:space="preserve"> PAGEREF _Toc164764371 \h </w:instrText>
+              <w:instrText xml:space="preserve"> PAGEREF _Toc164867105 \h </w:instrText>
             </w:r>
             <w:r>
               <w:rPr>
@@ -460,18 +469,16 @@
           <w:pPr>
             <w:pStyle w:val="TM2"/>
             <w:tabs>
-              <w:tab w:val="left" w:pos="720"/>
+              <w:tab w:val="left" w:pos="660"/>
               <w:tab w:val="right" w:leader="dot" w:pos="9062"/>
             </w:tabs>
             <w:rPr>
               <w:rFonts w:eastAsiaTheme="minorEastAsia"/>
               <w:noProof/>
-              <w:sz w:val="24"/>
-              <w:szCs w:val="24"/>
               <w:lang w:eastAsia="fr-FR"/>
             </w:rPr>
           </w:pPr>
-          <w:hyperlink w:anchor="_Toc164764372" w:history="1">
+          <w:hyperlink w:anchor="_Toc164867106" w:history="1">
             <w:r>
               <w:rPr>
                 <w:rStyle w:val="Lienhypertexte"/>
@@ -483,8 +490,6 @@
               <w:rPr>
                 <w:rFonts w:eastAsiaTheme="minorEastAsia"/>
                 <w:noProof/>
-                <w:sz w:val="24"/>
-                <w:szCs w:val="24"/>
                 <w:lang w:eastAsia="fr-FR"/>
               </w:rPr>
               <w:tab/>
@@ -515,7 +520,7 @@
                 <w:noProof/>
                 <w:webHidden/>
               </w:rPr>
-              <w:instrText xml:space="preserve"> PAGEREF _Toc164764372 \h </w:instrText>
+              <w:instrText xml:space="preserve"> PAGEREF _Toc164867106 \h </w:instrText>
             </w:r>
             <w:r>
               <w:rPr>
@@ -556,12 +561,10 @@
             <w:rPr>
               <w:rFonts w:eastAsiaTheme="minorEastAsia"/>
               <w:noProof/>
-              <w:sz w:val="24"/>
-              <w:szCs w:val="24"/>
               <w:lang w:eastAsia="fr-FR"/>
             </w:rPr>
           </w:pPr>
-          <w:hyperlink w:anchor="_Toc164764373" w:history="1">
+          <w:hyperlink w:anchor="_Toc164867107" w:history="1">
             <w:r>
               <w:rPr>
                 <w:rStyle w:val="Lienhypertexte"/>
@@ -573,8 +576,6 @@
               <w:rPr>
                 <w:rFonts w:eastAsiaTheme="minorEastAsia"/>
                 <w:noProof/>
-                <w:sz w:val="24"/>
-                <w:szCs w:val="24"/>
                 <w:lang w:eastAsia="fr-FR"/>
               </w:rPr>
               <w:tab/>
@@ -605,7 +606,7 @@
                 <w:noProof/>
                 <w:webHidden/>
               </w:rPr>
-              <w:instrText xml:space="preserve"> PAGEREF _Toc164764373 \h </w:instrText>
+              <w:instrText xml:space="preserve"> PAGEREF _Toc164867107 \h </w:instrText>
             </w:r>
             <w:r>
               <w:rPr>
@@ -640,18 +641,16 @@
           <w:pPr>
             <w:pStyle w:val="TM2"/>
             <w:tabs>
-              <w:tab w:val="left" w:pos="720"/>
+              <w:tab w:val="left" w:pos="660"/>
               <w:tab w:val="right" w:leader="dot" w:pos="9062"/>
             </w:tabs>
             <w:rPr>
               <w:rFonts w:eastAsiaTheme="minorEastAsia"/>
               <w:noProof/>
-              <w:sz w:val="24"/>
-              <w:szCs w:val="24"/>
               <w:lang w:eastAsia="fr-FR"/>
             </w:rPr>
           </w:pPr>
-          <w:hyperlink w:anchor="_Toc164764374" w:history="1">
+          <w:hyperlink w:anchor="_Toc164867108" w:history="1">
             <w:r>
               <w:rPr>
                 <w:rStyle w:val="Lienhypertexte"/>
@@ -663,8 +662,6 @@
               <w:rPr>
                 <w:rFonts w:eastAsiaTheme="minorEastAsia"/>
                 <w:noProof/>
-                <w:sz w:val="24"/>
-                <w:szCs w:val="24"/>
                 <w:lang w:eastAsia="fr-FR"/>
               </w:rPr>
               <w:tab/>
@@ -695,7 +692,7 @@
                 <w:noProof/>
                 <w:webHidden/>
               </w:rPr>
-              <w:instrText xml:space="preserve"> PAGEREF _Toc164764374 \h </w:instrText>
+              <w:instrText xml:space="preserve"> PAGEREF _Toc164867108 \h </w:instrText>
             </w:r>
             <w:r>
               <w:rPr>
@@ -730,18 +727,16 @@
           <w:pPr>
             <w:pStyle w:val="TM2"/>
             <w:tabs>
-              <w:tab w:val="left" w:pos="720"/>
+              <w:tab w:val="left" w:pos="660"/>
               <w:tab w:val="right" w:leader="dot" w:pos="9062"/>
             </w:tabs>
             <w:rPr>
               <w:rFonts w:eastAsiaTheme="minorEastAsia"/>
               <w:noProof/>
-              <w:sz w:val="24"/>
-              <w:szCs w:val="24"/>
               <w:lang w:eastAsia="fr-FR"/>
             </w:rPr>
           </w:pPr>
-          <w:hyperlink w:anchor="_Toc164764375" w:history="1">
+          <w:hyperlink w:anchor="_Toc164867109" w:history="1">
             <w:r>
               <w:rPr>
                 <w:rStyle w:val="Lienhypertexte"/>
@@ -753,8 +748,6 @@
               <w:rPr>
                 <w:rFonts w:eastAsiaTheme="minorEastAsia"/>
                 <w:noProof/>
-                <w:sz w:val="24"/>
-                <w:szCs w:val="24"/>
                 <w:lang w:eastAsia="fr-FR"/>
               </w:rPr>
               <w:tab/>
@@ -785,7 +778,7 @@
                 <w:noProof/>
                 <w:webHidden/>
               </w:rPr>
-              <w:instrText xml:space="preserve"> PAGEREF _Toc164764375 \h </w:instrText>
+              <w:instrText xml:space="preserve"> PAGEREF _Toc164867109 \h </w:instrText>
             </w:r>
             <w:r>
               <w:rPr>
@@ -820,18 +813,16 @@
           <w:pPr>
             <w:pStyle w:val="TM2"/>
             <w:tabs>
-              <w:tab w:val="left" w:pos="720"/>
+              <w:tab w:val="left" w:pos="660"/>
               <w:tab w:val="right" w:leader="dot" w:pos="9062"/>
             </w:tabs>
             <w:rPr>
               <w:rFonts w:eastAsiaTheme="minorEastAsia"/>
               <w:noProof/>
-              <w:sz w:val="24"/>
-              <w:szCs w:val="24"/>
               <w:lang w:eastAsia="fr-FR"/>
             </w:rPr>
           </w:pPr>
-          <w:hyperlink w:anchor="_Toc164764376" w:history="1">
+          <w:hyperlink w:anchor="_Toc164867110" w:history="1">
             <w:r>
               <w:rPr>
                 <w:rStyle w:val="Lienhypertexte"/>
@@ -843,8 +834,6 @@
               <w:rPr>
                 <w:rFonts w:eastAsiaTheme="minorEastAsia"/>
                 <w:noProof/>
-                <w:sz w:val="24"/>
-                <w:szCs w:val="24"/>
                 <w:lang w:eastAsia="fr-FR"/>
               </w:rPr>
               <w:tab/>
@@ -875,7 +864,7 @@
                 <w:noProof/>
                 <w:webHidden/>
               </w:rPr>
-              <w:instrText xml:space="preserve"> PAGEREF _Toc164764376 \h </w:instrText>
+              <w:instrText xml:space="preserve"> PAGEREF _Toc164867110 \h </w:instrText>
             </w:r>
             <w:r>
               <w:rPr>
@@ -910,18 +899,16 @@
           <w:pPr>
             <w:pStyle w:val="TM2"/>
             <w:tabs>
-              <w:tab w:val="left" w:pos="720"/>
+              <w:tab w:val="left" w:pos="660"/>
               <w:tab w:val="right" w:leader="dot" w:pos="9062"/>
             </w:tabs>
             <w:rPr>
               <w:rFonts w:eastAsiaTheme="minorEastAsia"/>
               <w:noProof/>
-              <w:sz w:val="24"/>
-              <w:szCs w:val="24"/>
               <w:lang w:eastAsia="fr-FR"/>
             </w:rPr>
           </w:pPr>
-          <w:hyperlink w:anchor="_Toc164764377" w:history="1">
+          <w:hyperlink w:anchor="_Toc164867111" w:history="1">
             <w:r>
               <w:rPr>
                 <w:rStyle w:val="Lienhypertexte"/>
@@ -933,8 +920,6 @@
               <w:rPr>
                 <w:rFonts w:eastAsiaTheme="minorEastAsia"/>
                 <w:noProof/>
-                <w:sz w:val="24"/>
-                <w:szCs w:val="24"/>
                 <w:lang w:eastAsia="fr-FR"/>
               </w:rPr>
               <w:tab/>
@@ -965,7 +950,7 @@
                 <w:noProof/>
                 <w:webHidden/>
               </w:rPr>
-              <w:instrText xml:space="preserve"> PAGEREF _Toc164764377 \h </w:instrText>
+              <w:instrText xml:space="preserve"> PAGEREF _Toc164867111 \h </w:instrText>
             </w:r>
             <w:r>
               <w:rPr>
@@ -1000,18 +985,16 @@
           <w:pPr>
             <w:pStyle w:val="TM2"/>
             <w:tabs>
-              <w:tab w:val="left" w:pos="720"/>
+              <w:tab w:val="left" w:pos="660"/>
               <w:tab w:val="right" w:leader="dot" w:pos="9062"/>
             </w:tabs>
             <w:rPr>
               <w:rFonts w:eastAsiaTheme="minorEastAsia"/>
               <w:noProof/>
-              <w:sz w:val="24"/>
-              <w:szCs w:val="24"/>
               <w:lang w:eastAsia="fr-FR"/>
             </w:rPr>
           </w:pPr>
-          <w:hyperlink w:anchor="_Toc164764378" w:history="1">
+          <w:hyperlink w:anchor="_Toc164867112" w:history="1">
             <w:r>
               <w:rPr>
                 <w:rStyle w:val="Lienhypertexte"/>
@@ -1023,8 +1006,6 @@
               <w:rPr>
                 <w:rFonts w:eastAsiaTheme="minorEastAsia"/>
                 <w:noProof/>
-                <w:sz w:val="24"/>
-                <w:szCs w:val="24"/>
                 <w:lang w:eastAsia="fr-FR"/>
               </w:rPr>
               <w:tab/>
@@ -1055,7 +1036,7 @@
                 <w:noProof/>
                 <w:webHidden/>
               </w:rPr>
-              <w:instrText xml:space="preserve"> PAGEREF _Toc164764378 \h </w:instrText>
+              <w:instrText xml:space="preserve"> PAGEREF _Toc164867112 \h </w:instrText>
             </w:r>
             <w:r>
               <w:rPr>
@@ -1090,18 +1071,16 @@
           <w:pPr>
             <w:pStyle w:val="TM1"/>
             <w:tabs>
-              <w:tab w:val="left" w:pos="720"/>
+              <w:tab w:val="left" w:pos="660"/>
               <w:tab w:val="right" w:leader="dot" w:pos="9062"/>
             </w:tabs>
             <w:rPr>
               <w:rFonts w:eastAsiaTheme="minorEastAsia"/>
               <w:noProof/>
-              <w:sz w:val="24"/>
-              <w:szCs w:val="24"/>
               <w:lang w:eastAsia="fr-FR"/>
             </w:rPr>
           </w:pPr>
-          <w:hyperlink w:anchor="_Toc164764379" w:history="1">
+          <w:hyperlink w:anchor="_Toc164867113" w:history="1">
             <w:r>
               <w:rPr>
                 <w:rStyle w:val="Lienhypertexte"/>
@@ -1113,8 +1092,6 @@
               <w:rPr>
                 <w:rFonts w:eastAsiaTheme="minorEastAsia"/>
                 <w:noProof/>
-                <w:sz w:val="24"/>
-                <w:szCs w:val="24"/>
                 <w:lang w:eastAsia="fr-FR"/>
               </w:rPr>
               <w:tab/>
@@ -1145,7 +1122,7 @@
                 <w:noProof/>
                 <w:webHidden/>
               </w:rPr>
-              <w:instrText xml:space="preserve"> PAGEREF _Toc164764379 \h </w:instrText>
+              <w:instrText xml:space="preserve"> PAGEREF _Toc164867113 \h </w:instrText>
             </w:r>
             <w:r>
               <w:rPr>
@@ -1180,18 +1157,16 @@
           <w:pPr>
             <w:pStyle w:val="TM2"/>
             <w:tabs>
-              <w:tab w:val="left" w:pos="720"/>
+              <w:tab w:val="left" w:pos="660"/>
               <w:tab w:val="right" w:leader="dot" w:pos="9062"/>
             </w:tabs>
             <w:rPr>
               <w:rFonts w:eastAsiaTheme="minorEastAsia"/>
               <w:noProof/>
-              <w:sz w:val="24"/>
-              <w:szCs w:val="24"/>
               <w:lang w:eastAsia="fr-FR"/>
             </w:rPr>
           </w:pPr>
-          <w:hyperlink w:anchor="_Toc164764380" w:history="1">
+          <w:hyperlink w:anchor="_Toc164867114" w:history="1">
             <w:r>
               <w:rPr>
                 <w:rStyle w:val="Lienhypertexte"/>
@@ -1203,8 +1178,6 @@
               <w:rPr>
                 <w:rFonts w:eastAsiaTheme="minorEastAsia"/>
                 <w:noProof/>
-                <w:sz w:val="24"/>
-                <w:szCs w:val="24"/>
                 <w:lang w:eastAsia="fr-FR"/>
               </w:rPr>
               <w:tab/>
@@ -1235,7 +1208,7 @@
                 <w:noProof/>
                 <w:webHidden/>
               </w:rPr>
-              <w:instrText xml:space="preserve"> PAGEREF _Toc164764380 \h </w:instrText>
+              <w:instrText xml:space="preserve"> PAGEREF _Toc164867114 \h </w:instrText>
             </w:r>
             <w:r>
               <w:rPr>
@@ -1270,18 +1243,16 @@
           <w:pPr>
             <w:pStyle w:val="TM2"/>
             <w:tabs>
-              <w:tab w:val="left" w:pos="720"/>
+              <w:tab w:val="left" w:pos="660"/>
               <w:tab w:val="right" w:leader="dot" w:pos="9062"/>
             </w:tabs>
             <w:rPr>
               <w:rFonts w:eastAsiaTheme="minorEastAsia"/>
               <w:noProof/>
-              <w:sz w:val="24"/>
-              <w:szCs w:val="24"/>
               <w:lang w:eastAsia="fr-FR"/>
             </w:rPr>
           </w:pPr>
-          <w:hyperlink w:anchor="_Toc164764381" w:history="1">
+          <w:hyperlink w:anchor="_Toc164867115" w:history="1">
             <w:r>
               <w:rPr>
                 <w:rStyle w:val="Lienhypertexte"/>
@@ -1293,8 +1264,6 @@
               <w:rPr>
                 <w:rFonts w:eastAsiaTheme="minorEastAsia"/>
                 <w:noProof/>
-                <w:sz w:val="24"/>
-                <w:szCs w:val="24"/>
                 <w:lang w:eastAsia="fr-FR"/>
               </w:rPr>
               <w:tab/>
@@ -1325,7 +1294,7 @@
                 <w:noProof/>
                 <w:webHidden/>
               </w:rPr>
-              <w:instrText xml:space="preserve"> PAGEREF _Toc164764381 \h </w:instrText>
+              <w:instrText xml:space="preserve"> PAGEREF _Toc164867115 \h </w:instrText>
             </w:r>
             <w:r>
               <w:rPr>
@@ -1346,96 +1315,6 @@
                 <w:webHidden/>
               </w:rPr>
               <w:t>8</w:t>
-            </w:r>
-            <w:r>
-              <w:rPr>
-                <w:noProof/>
-                <w:webHidden/>
-              </w:rPr>
-              <w:fldChar w:fldCharType="end"/>
-            </w:r>
-          </w:hyperlink>
-        </w:p>
-        <w:p>
-          <w:pPr>
-            <w:pStyle w:val="TM1"/>
-            <w:tabs>
-              <w:tab w:val="left" w:pos="720"/>
-              <w:tab w:val="right" w:leader="dot" w:pos="9062"/>
-            </w:tabs>
-            <w:rPr>
-              <w:rFonts w:eastAsiaTheme="minorEastAsia"/>
-              <w:noProof/>
-              <w:sz w:val="24"/>
-              <w:szCs w:val="24"/>
-              <w:lang w:eastAsia="fr-FR"/>
-            </w:rPr>
-          </w:pPr>
-          <w:hyperlink w:anchor="_Toc164764382" w:history="1">
-            <w:r>
-              <w:rPr>
-                <w:rStyle w:val="Lienhypertexte"/>
-                <w:noProof/>
-              </w:rPr>
-              <w:t>IV.</w:t>
-            </w:r>
-            <w:r>
-              <w:rPr>
-                <w:rFonts w:eastAsiaTheme="minorEastAsia"/>
-                <w:noProof/>
-                <w:sz w:val="24"/>
-                <w:szCs w:val="24"/>
-                <w:lang w:eastAsia="fr-FR"/>
-              </w:rPr>
-              <w:tab/>
-            </w:r>
-            <w:r>
-              <w:rPr>
-                <w:rStyle w:val="Lienhypertexte"/>
-                <w:noProof/>
-              </w:rPr>
-              <w:t>Guide d’utilisation</w:t>
-            </w:r>
-            <w:r>
-              <w:rPr>
-                <w:noProof/>
-                <w:webHidden/>
-              </w:rPr>
-              <w:tab/>
-            </w:r>
-            <w:r>
-              <w:rPr>
-                <w:noProof/>
-                <w:webHidden/>
-              </w:rPr>
-              <w:fldChar w:fldCharType="begin"/>
-            </w:r>
-            <w:r>
-              <w:rPr>
-                <w:noProof/>
-                <w:webHidden/>
-              </w:rPr>
-              <w:instrText xml:space="preserve"> PAGEREF _Toc164764382 \h </w:instrText>
-            </w:r>
-            <w:r>
-              <w:rPr>
-                <w:noProof/>
-                <w:webHidden/>
-              </w:rPr>
-            </w:r>
-            <w:r>
-              <w:rPr>
-                <w:noProof/>
-                <w:webHidden/>
-              </w:rPr>
-              <w:fldChar w:fldCharType="separate"/>
-            </w:r>
-            <w:r>
-              <w:rPr>
-                <w:noProof/>
-                <w:webHidden/>
-              </w:rPr>
-              <w:t>9</w:t>
             </w:r>
             <w:r>
               <w:rPr>
@@ -1456,25 +1335,107 @@
             <w:rPr>
               <w:rFonts w:eastAsiaTheme="minorEastAsia"/>
               <w:noProof/>
-              <w:sz w:val="24"/>
-              <w:szCs w:val="24"/>
               <w:lang w:eastAsia="fr-FR"/>
             </w:rPr>
           </w:pPr>
-          <w:hyperlink w:anchor="_Toc164764383" w:history="1">
+          <w:hyperlink w:anchor="_Toc164867116" w:history="1">
             <w:r>
               <w:rPr>
                 <w:rStyle w:val="Lienhypertexte"/>
                 <w:noProof/>
               </w:rPr>
+              <w:t>IV.</w:t>
+            </w:r>
+            <w:r>
+              <w:rPr>
+                <w:rFonts w:eastAsiaTheme="minorEastAsia"/>
+                <w:noProof/>
+                <w:lang w:eastAsia="fr-FR"/>
+              </w:rPr>
+              <w:tab/>
+            </w:r>
+            <w:r>
+              <w:rPr>
+                <w:rStyle w:val="Lienhypertexte"/>
+                <w:noProof/>
+              </w:rPr>
+              <w:t>Guide d’utilisation</w:t>
+            </w:r>
+            <w:r>
+              <w:rPr>
+                <w:noProof/>
+                <w:webHidden/>
+              </w:rPr>
+              <w:tab/>
+            </w:r>
+            <w:r>
+              <w:rPr>
+                <w:noProof/>
+                <w:webHidden/>
+              </w:rPr>
+              <w:fldChar w:fldCharType="begin"/>
+            </w:r>
+            <w:r>
+              <w:rPr>
+                <w:noProof/>
+                <w:webHidden/>
+              </w:rPr>
+              <w:instrText xml:space="preserve"> PAGEREF _Toc164867116 \h </w:instrText>
+            </w:r>
+            <w:r>
+              <w:rPr>
+                <w:noProof/>
+                <w:webHidden/>
+              </w:rPr>
+            </w:r>
+            <w:r>
+              <w:rPr>
+                <w:noProof/>
+                <w:webHidden/>
+              </w:rPr>
+              <w:fldChar w:fldCharType="separate"/>
+            </w:r>
+            <w:r>
+              <w:rPr>
+                <w:noProof/>
+                <w:webHidden/>
+              </w:rPr>
+              <w:t>9</w:t>
+            </w:r>
+            <w:r>
+              <w:rPr>
+                <w:noProof/>
+                <w:webHidden/>
+              </w:rPr>
+              <w:fldChar w:fldCharType="end"/>
+            </w:r>
+          </w:hyperlink>
+        </w:p>
+        <w:p>
+          <w:pPr>
+            <w:pStyle w:val="TM1"/>
+            <w:tabs>
+              <w:tab w:val="left" w:pos="440"/>
+              <w:tab w:val="right" w:leader="dot" w:pos="9062"/>
+            </w:tabs>
+            <w:rPr>
+              <w:rFonts w:eastAsiaTheme="minorEastAsia"/>
+              <w:noProof/>
+              <w:lang w:eastAsia="fr-FR"/>
+            </w:rPr>
+          </w:pPr>
+          <w:hyperlink w:anchor="_Toc164867117" w:history="1">
+            <w:r>
+              <w:rPr>
+                <w:rStyle w:val="Lienhypertexte"/>
+                <w:noProof/>
+              </w:rPr>
               <w:t>V.</w:t>
             </w:r>
             <w:r>
               <w:rPr>
                 <w:rFonts w:eastAsiaTheme="minorEastAsia"/>
                 <w:noProof/>
-                <w:sz w:val="24"/>
-                <w:szCs w:val="24"/>
                 <w:lang w:eastAsia="fr-FR"/>
               </w:rPr>
               <w:tab/>
@@ -1505,7 +1466,7 @@
                 <w:noProof/>
                 <w:webHidden/>
               </w:rPr>
-              <w:instrText xml:space="preserve"> PAGEREF _Toc164764383 \h </w:instrText>
+              <w:instrText xml:space="preserve"> PAGEREF _Toc164867117 \h </w:instrText>
             </w:r>
             <w:r>
               <w:rPr>
@@ -1545,12 +1506,10 @@
             <w:rPr>
               <w:rFonts w:eastAsiaTheme="minorEastAsia"/>
               <w:noProof/>
-              <w:sz w:val="24"/>
-              <w:szCs w:val="24"/>
               <w:lang w:eastAsia="fr-FR"/>
             </w:rPr>
           </w:pPr>
-          <w:hyperlink w:anchor="_Toc164764384" w:history="1">
+          <w:hyperlink w:anchor="_Toc164867118" w:history="1">
             <w:r>
               <w:rPr>
                 <w:rStyle w:val="Lienhypertexte"/>
@@ -1577,7 +1536,7 @@
                 <w:noProof/>
                 <w:webHidden/>
               </w:rPr>
-              <w:instrText xml:space="preserve"> PAGEREF _Toc164764384 \h </w:instrText>
+              <w:instrText xml:space="preserve"> PAGEREF _Toc164867118 \h </w:instrText>
             </w:r>
             <w:r>
               <w:rPr>
@@ -1617,12 +1576,10 @@
             <w:rPr>
               <w:rFonts w:eastAsiaTheme="minorEastAsia"/>
               <w:noProof/>
-              <w:sz w:val="24"/>
-              <w:szCs w:val="24"/>
               <w:lang w:eastAsia="fr-FR"/>
             </w:rPr>
           </w:pPr>
-          <w:hyperlink w:anchor="_Toc164764385" w:history="1">
+          <w:hyperlink w:anchor="_Toc164867119" w:history="1">
             <w:r>
               <w:rPr>
                 <w:rStyle w:val="Lienhypertexte"/>
@@ -1649,7 +1606,7 @@
                 <w:noProof/>
                 <w:webHidden/>
               </w:rPr>
-              <w:instrText xml:space="preserve"> PAGEREF _Toc164764385 \h </w:instrText>
+              <w:instrText xml:space="preserve"> PAGEREF _Toc164867119 \h </w:instrText>
             </w:r>
             <w:r>
               <w:rPr>
@@ -1689,12 +1646,10 @@
             <w:rPr>
               <w:rFonts w:eastAsiaTheme="minorEastAsia"/>
               <w:noProof/>
-              <w:sz w:val="24"/>
-              <w:szCs w:val="24"/>
               <w:lang w:eastAsia="fr-FR"/>
             </w:rPr>
           </w:pPr>
-          <w:hyperlink w:anchor="_Toc164764386" w:history="1">
+          <w:hyperlink w:anchor="_Toc164867120" w:history="1">
             <w:r>
               <w:rPr>
                 <w:rStyle w:val="Lienhypertexte"/>
@@ -1721,7 +1676,7 @@
                 <w:noProof/>
                 <w:webHidden/>
               </w:rPr>
-              <w:instrText xml:space="preserve"> PAGEREF _Toc164764386 \h </w:instrText>
+              <w:instrText xml:space="preserve"> PAGEREF _Toc164867120 \h </w:instrText>
             </w:r>
             <w:r>
               <w:rPr>
@@ -1756,18 +1711,16 @@
           <w:pPr>
             <w:pStyle w:val="TM1"/>
             <w:tabs>
-              <w:tab w:val="left" w:pos="720"/>
+              <w:tab w:val="left" w:pos="660"/>
               <w:tab w:val="right" w:leader="dot" w:pos="9062"/>
             </w:tabs>
             <w:rPr>
               <w:rFonts w:eastAsiaTheme="minorEastAsia"/>
               <w:noProof/>
-              <w:sz w:val="24"/>
-              <w:szCs w:val="24"/>
               <w:lang w:eastAsia="fr-FR"/>
             </w:rPr>
           </w:pPr>
-          <w:hyperlink w:anchor="_Toc164764387" w:history="1">
+          <w:hyperlink w:anchor="_Toc164867121" w:history="1">
             <w:r>
               <w:rPr>
                 <w:rStyle w:val="Lienhypertexte"/>
@@ -1779,8 +1732,6 @@
               <w:rPr>
                 <w:rFonts w:eastAsiaTheme="minorEastAsia"/>
                 <w:noProof/>
-                <w:sz w:val="24"/>
-                <w:szCs w:val="24"/>
                 <w:lang w:eastAsia="fr-FR"/>
               </w:rPr>
               <w:tab/>
@@ -1811,7 +1762,7 @@
                 <w:noProof/>
                 <w:webHidden/>
               </w:rPr>
-              <w:instrText xml:space="preserve"> PAGEREF _Toc164764387 \h </w:instrText>
+              <w:instrText xml:space="preserve"> PAGEREF _Toc164867121 \h </w:instrText>
             </w:r>
             <w:r>
               <w:rPr>
@@ -1846,18 +1797,16 @@
           <w:pPr>
             <w:pStyle w:val="TM1"/>
             <w:tabs>
-              <w:tab w:val="left" w:pos="720"/>
+              <w:tab w:val="left" w:pos="660"/>
               <w:tab w:val="right" w:leader="dot" w:pos="9062"/>
             </w:tabs>
             <w:rPr>
               <w:rFonts w:eastAsiaTheme="minorEastAsia"/>
               <w:noProof/>
-              <w:sz w:val="24"/>
-              <w:szCs w:val="24"/>
               <w:lang w:eastAsia="fr-FR"/>
             </w:rPr>
           </w:pPr>
-          <w:hyperlink w:anchor="_Toc164764388" w:history="1">
+          <w:hyperlink w:anchor="_Toc164867122" w:history="1">
             <w:r>
               <w:rPr>
                 <w:rStyle w:val="Lienhypertexte"/>
@@ -1869,8 +1818,6 @@
               <w:rPr>
                 <w:rFonts w:eastAsiaTheme="minorEastAsia"/>
                 <w:noProof/>
-                <w:sz w:val="24"/>
-                <w:szCs w:val="24"/>
                 <w:lang w:eastAsia="fr-FR"/>
               </w:rPr>
               <w:tab/>
@@ -1901,7 +1848,7 @@
                 <w:noProof/>
                 <w:webHidden/>
               </w:rPr>
-              <w:instrText xml:space="preserve"> PAGEREF _Toc164764388 \h </w:instrText>
+              <w:instrText xml:space="preserve"> PAGEREF _Toc164867122 \h </w:instrText>
             </w:r>
             <w:r>
               <w:rPr>
@@ -1941,12 +1888,10 @@
             <w:rPr>
               <w:rFonts w:eastAsiaTheme="minorEastAsia"/>
               <w:noProof/>
-              <w:sz w:val="24"/>
-              <w:szCs w:val="24"/>
               <w:lang w:eastAsia="fr-FR"/>
             </w:rPr>
           </w:pPr>
-          <w:hyperlink w:anchor="_Toc164764389" w:history="1">
+          <w:hyperlink w:anchor="_Toc164867123" w:history="1">
             <w:r>
               <w:rPr>
                 <w:rStyle w:val="Lienhypertexte"/>
@@ -1973,7 +1918,7 @@
                 <w:noProof/>
                 <w:webHidden/>
               </w:rPr>
-              <w:instrText xml:space="preserve"> PAGEREF _Toc164764389 \h </w:instrText>
+              <w:instrText xml:space="preserve"> PAGEREF _Toc164867123 \h </w:instrText>
             </w:r>
             <w:r>
               <w:rPr>
@@ -2008,18 +1953,16 @@
           <w:pPr>
             <w:pStyle w:val="TM1"/>
             <w:tabs>
-              <w:tab w:val="left" w:pos="720"/>
+              <w:tab w:val="left" w:pos="660"/>
               <w:tab w:val="right" w:leader="dot" w:pos="9062"/>
             </w:tabs>
             <w:rPr>
               <w:rFonts w:eastAsiaTheme="minorEastAsia"/>
               <w:noProof/>
-              <w:sz w:val="24"/>
-              <w:szCs w:val="24"/>
               <w:lang w:eastAsia="fr-FR"/>
             </w:rPr>
           </w:pPr>
-          <w:hyperlink w:anchor="_Toc164764390" w:history="1">
+          <w:hyperlink w:anchor="_Toc164867124" w:history="1">
             <w:r>
               <w:rPr>
                 <w:rStyle w:val="Lienhypertexte"/>
@@ -2031,8 +1974,6 @@
               <w:rPr>
                 <w:rFonts w:eastAsiaTheme="minorEastAsia"/>
                 <w:noProof/>
-                <w:sz w:val="24"/>
-                <w:szCs w:val="24"/>
                 <w:lang w:eastAsia="fr-FR"/>
               </w:rPr>
               <w:tab/>
@@ -2063,7 +2004,7 @@
                 <w:noProof/>
                 <w:webHidden/>
               </w:rPr>
-              <w:instrText xml:space="preserve"> PAGEREF _Toc164764390 \h </w:instrText>
+              <w:instrText xml:space="preserve"> PAGEREF _Toc164867124 \h </w:instrText>
             </w:r>
             <w:r>
               <w:rPr>
@@ -2133,7 +2074,7 @@
         <w:pStyle w:val="Titre1"/>
       </w:pPr>
       <w:bookmarkStart w:id="0" w:name="_Toc162512024"/>
-      <w:bookmarkStart w:id="1" w:name="_Toc164764369"/>
+      <w:bookmarkStart w:id="1" w:name="_Toc164867103"/>
       <w:r>
         <w:lastRenderedPageBreak/>
         <w:t>Présentation générale</w:t>
@@ -2146,7 +2087,7 @@
         <w:pStyle w:val="Titre2"/>
       </w:pPr>
       <w:bookmarkStart w:id="2" w:name="_Toc162512025"/>
-      <w:bookmarkStart w:id="3" w:name="_Toc164764370"/>
+      <w:bookmarkStart w:id="3" w:name="_Toc164867104"/>
       <w:r>
         <w:t>Contexte initial</w:t>
       </w:r>
@@ -2194,7 +2135,7 @@
         <w:jc w:val="both"/>
       </w:pPr>
       <w:bookmarkStart w:id="4" w:name="_Toc162512026"/>
-      <w:bookmarkStart w:id="5" w:name="_Toc164764371"/>
+      <w:bookmarkStart w:id="5" w:name="_Toc164867105"/>
       <w:r>
         <w:t>Solution proposée</w:t>
       </w:r>
@@ -2210,7 +2151,13 @@
         <w:jc w:val="both"/>
       </w:pPr>
       <w:r>
-        <w:t xml:space="preserve">Afin de réaliser notre projet nous avons utilisé l’IDE </w:t>
+        <w:t>Afin de réaliser notre projet</w:t>
+      </w:r>
+      <w:r>
+        <w:t>,</w:t>
+      </w:r>
+      <w:r>
+        <w:t xml:space="preserve"> nous avons utilisé l’IDE </w:t>
       </w:r>
       <w:proofErr w:type="spellStart"/>
       <w:r>
@@ -2242,7 +2189,7 @@
         <w:jc w:val="both"/>
       </w:pPr>
       <w:bookmarkStart w:id="6" w:name="_Toc162512027"/>
-      <w:bookmarkStart w:id="7" w:name="_Toc164764372"/>
+      <w:bookmarkStart w:id="7" w:name="_Toc164867106"/>
       <w:r>
         <w:t>Besoin Initial</w:t>
       </w:r>
@@ -2255,7 +2202,13 @@
         <w:jc w:val="both"/>
       </w:pPr>
       <w:r>
-        <w:t xml:space="preserve">Le besoin initial est de crée une application </w:t>
+        <w:t>Le besoin initial est de crée</w:t>
+      </w:r>
+      <w:r>
+        <w:t>r</w:t>
+      </w:r>
+      <w:r>
+        <w:t xml:space="preserve"> une application </w:t>
       </w:r>
       <w:r>
         <w:t xml:space="preserve">back-office en client lourd Java Swing, en travaillant sur la partie « gestions des utilisateurs » </w:t>
@@ -2360,7 +2313,7 @@
         <w:pStyle w:val="Titre1"/>
       </w:pPr>
       <w:bookmarkStart w:id="8" w:name="_Toc162512028"/>
-      <w:bookmarkStart w:id="9" w:name="_Toc164764373"/>
+      <w:bookmarkStart w:id="9" w:name="_Toc164867107"/>
       <w:r>
         <w:lastRenderedPageBreak/>
         <w:t>Plan et m</w:t>
@@ -2394,7 +2347,7 @@
           <w:noProof/>
         </w:rPr>
       </w:pPr>
-      <w:bookmarkStart w:id="10" w:name="_Toc164764374"/>
+      <w:bookmarkStart w:id="10" w:name="_Toc164867108"/>
       <w:r>
         <w:rPr>
           <w:noProof/>
@@ -2487,7 +2440,7 @@
       <w:pPr>
         <w:pStyle w:val="Titre2"/>
       </w:pPr>
-      <w:bookmarkStart w:id="11" w:name="_Toc164764375"/>
+      <w:bookmarkStart w:id="11" w:name="_Toc164867109"/>
       <w:r>
         <w:lastRenderedPageBreak/>
         <w:t>Liste d’u</w:t>
@@ -2640,7 +2593,7 @@
         <w:lastRenderedPageBreak/>
         <w:t xml:space="preserve">      </w:t>
       </w:r>
-      <w:bookmarkStart w:id="12" w:name="_Toc164764376"/>
+      <w:bookmarkStart w:id="12" w:name="_Toc164867110"/>
       <w:r>
         <w:t>Ajouter</w:t>
       </w:r>
@@ -2772,7 +2725,7 @@
       <w:pPr>
         <w:pStyle w:val="Titre2"/>
       </w:pPr>
-      <w:bookmarkStart w:id="13" w:name="_Toc164764377"/>
+      <w:bookmarkStart w:id="13" w:name="_Toc164867111"/>
       <w:r>
         <w:lastRenderedPageBreak/>
         <w:t>Modifier un utilisateur</w:t>
@@ -2951,7 +2904,8 @@
       <w:pPr>
         <w:sectPr>
           <w:footerReference w:type="default" r:id="rId13"/>
-          <w:footerReference w:type="first" r:id="rId14"/>
+          <w:headerReference w:type="first" r:id="rId14"/>
+          <w:footerReference w:type="first" r:id="rId15"/>
           <w:pgSz w:w="11906" w:h="16838"/>
           <w:pgMar w:top="1417" w:right="1417" w:bottom="1417" w:left="1417" w:header="708" w:footer="708" w:gutter="0"/>
           <w:pgNumType w:start="0"/>
@@ -2966,7 +2920,7 @@
         <w:pStyle w:val="Titre2"/>
       </w:pPr>
       <w:bookmarkStart w:id="14" w:name="_Toc162512029"/>
-      <w:bookmarkStart w:id="15" w:name="_Toc164764378"/>
+      <w:bookmarkStart w:id="15" w:name="_Toc164867112"/>
       <w:r>
         <w:lastRenderedPageBreak/>
         <w:t>MCD</w:t>
@@ -3022,7 +2976,7 @@
                     </pic:cNvPicPr>
                   </pic:nvPicPr>
                   <pic:blipFill>
-                    <a:blip r:embed="rId15" cstate="print">
+                    <a:blip r:embed="rId16" cstate="print">
                       <a:extLst>
                         <a:ext uri="{28A0092B-C50C-407E-A947-70E740481C1C}">
                           <a14:useLocalDpi xmlns:a14="http://schemas.microsoft.com/office/drawing/2010/main" val="0"/>
@@ -3068,7 +3022,7 @@
         <w:pStyle w:val="Titre1"/>
       </w:pPr>
       <w:bookmarkStart w:id="16" w:name="_Toc162512030"/>
-      <w:bookmarkStart w:id="17" w:name="_Toc164764379"/>
+      <w:bookmarkStart w:id="17" w:name="_Toc164867113"/>
       <w:r>
         <w:lastRenderedPageBreak/>
         <w:t>Descriptif technique de l’application</w:t>
@@ -3111,7 +3065,7 @@
           <w:sz w:val="22"/>
           <w:szCs w:val="22"/>
         </w:rPr>
-        <w:t>, ensuite nous avons utilisé GitHub pour que nous puisons travailler ensemble. Ensuite pour cette application on utilise un I</w:t>
+        <w:t>. E</w:t>
       </w:r>
       <w:r>
         <w:rPr>
@@ -3119,7 +3073,7 @@
           <w:sz w:val="22"/>
           <w:szCs w:val="22"/>
         </w:rPr>
-        <w:t>DE</w:t>
+        <w:t>nsuite nous avons utilisé GitHub pour que nous pui</w:t>
       </w:r>
       <w:r>
         <w:rPr>
@@ -3127,7 +3081,87 @@
           <w:sz w:val="22"/>
           <w:szCs w:val="22"/>
         </w:rPr>
-        <w:t xml:space="preserve"> qui est NetBeans utilisant le langage Java </w:t>
+        <w:t>s</w:t>
+      </w:r>
+      <w:r>
+        <w:rPr>
+          <w:rFonts w:asciiTheme="minorHAnsi" w:hAnsiTheme="minorHAnsi" w:cstheme="minorHAnsi"/>
+          <w:sz w:val="22"/>
+          <w:szCs w:val="22"/>
+        </w:rPr>
+        <w:t>s</w:t>
+      </w:r>
+      <w:r>
+        <w:rPr>
+          <w:rFonts w:asciiTheme="minorHAnsi" w:hAnsiTheme="minorHAnsi" w:cstheme="minorHAnsi"/>
+          <w:sz w:val="22"/>
+          <w:szCs w:val="22"/>
+        </w:rPr>
+        <w:t>i</w:t>
+      </w:r>
+      <w:r>
+        <w:rPr>
+          <w:rFonts w:asciiTheme="minorHAnsi" w:hAnsiTheme="minorHAnsi" w:cstheme="minorHAnsi"/>
+          <w:sz w:val="22"/>
+          <w:szCs w:val="22"/>
+        </w:rPr>
+        <w:t>ons travailler ensemble. Ensuite pour cette application</w:t>
+      </w:r>
+      <w:r>
+        <w:rPr>
+          <w:rFonts w:asciiTheme="minorHAnsi" w:hAnsiTheme="minorHAnsi" w:cstheme="minorHAnsi"/>
+          <w:sz w:val="22"/>
+          <w:szCs w:val="22"/>
+        </w:rPr>
+        <w:t>,</w:t>
+      </w:r>
+      <w:r>
+        <w:rPr>
+          <w:rFonts w:asciiTheme="minorHAnsi" w:hAnsiTheme="minorHAnsi" w:cstheme="minorHAnsi"/>
+          <w:sz w:val="22"/>
+          <w:szCs w:val="22"/>
+        </w:rPr>
+        <w:t xml:space="preserve"> on utilise </w:t>
+      </w:r>
+      <w:r>
+        <w:rPr>
+          <w:rFonts w:asciiTheme="minorHAnsi" w:hAnsiTheme="minorHAnsi" w:cstheme="minorHAnsi"/>
+          <w:sz w:val="22"/>
+          <w:szCs w:val="22"/>
+        </w:rPr>
+        <w:t>l’</w:t>
+      </w:r>
+      <w:r>
+        <w:rPr>
+          <w:rFonts w:asciiTheme="minorHAnsi" w:hAnsiTheme="minorHAnsi" w:cstheme="minorHAnsi"/>
+          <w:sz w:val="22"/>
+          <w:szCs w:val="22"/>
+        </w:rPr>
+        <w:t>I</w:t>
+      </w:r>
+      <w:r>
+        <w:rPr>
+          <w:rFonts w:asciiTheme="minorHAnsi" w:hAnsiTheme="minorHAnsi" w:cstheme="minorHAnsi"/>
+          <w:sz w:val="22"/>
+          <w:szCs w:val="22"/>
+        </w:rPr>
+        <w:t>DE</w:t>
+      </w:r>
+      <w:r>
+        <w:rPr>
+          <w:rFonts w:asciiTheme="minorHAnsi" w:hAnsiTheme="minorHAnsi" w:cstheme="minorHAnsi"/>
+          <w:sz w:val="22"/>
+          <w:szCs w:val="22"/>
+        </w:rPr>
+        <w:t xml:space="preserve"> NetBeans utilisant le langage Java</w:t>
+      </w:r>
+      <w:r>
+        <w:rPr>
+          <w:rFonts w:asciiTheme="minorHAnsi" w:hAnsiTheme="minorHAnsi" w:cstheme="minorHAnsi"/>
+          <w:sz w:val="22"/>
+          <w:szCs w:val="22"/>
+        </w:rPr>
+        <w:t>. N</w:t>
       </w:r>
       <w:r>
         <w:rPr>
@@ -3136,7 +3170,7 @@
           <w:sz w:val="22"/>
           <w:szCs w:val="22"/>
         </w:rPr>
-        <w:t xml:space="preserve">Après, nous avons repris le MCD réalisé lors de l’AP3 avec </w:t>
+        <w:t xml:space="preserve">ous avons repris le MCD réalisé lors de l’AP3 avec </w:t>
       </w:r>
       <w:proofErr w:type="spellStart"/>
       <w:r>
@@ -3156,7 +3190,25 @@
           <w:sz w:val="22"/>
           <w:szCs w:val="22"/>
         </w:rPr>
-        <w:t xml:space="preserve">. Nous avons récupéré le script SQL pour l’importer dans la base de données du projet </w:t>
+        <w:t xml:space="preserve">. </w:t>
+      </w:r>
+      <w:r>
+        <w:rPr>
+          <w:rFonts w:asciiTheme="minorHAnsi" w:hAnsiTheme="minorHAnsi" w:cstheme="minorHAnsi"/>
+          <w:color w:val="000000"/>
+          <w:sz w:val="22"/>
+          <w:szCs w:val="22"/>
+        </w:rPr>
+        <w:t>Pour finir, n</w:t>
+      </w:r>
+      <w:r>
+        <w:rPr>
+          <w:rFonts w:asciiTheme="minorHAnsi" w:hAnsiTheme="minorHAnsi" w:cstheme="minorHAnsi"/>
+          <w:color w:val="000000"/>
+          <w:sz w:val="22"/>
+          <w:szCs w:val="22"/>
+        </w:rPr>
+        <w:t xml:space="preserve">ous avons récupéré le script SQL pour l’importer dans la base de données du projet </w:t>
       </w:r>
       <w:proofErr w:type="spellStart"/>
       <w:r>
@@ -3197,7 +3249,7 @@
           <w:numId w:val="10"/>
         </w:numPr>
       </w:pPr>
-      <w:bookmarkStart w:id="18" w:name="_Toc164764380"/>
+      <w:bookmarkStart w:id="18" w:name="_Toc164867114"/>
       <w:r>
         <w:t>Moyens techniques</w:t>
       </w:r>
@@ -3283,7 +3335,7 @@
       <w:pPr>
         <w:pStyle w:val="Titre2"/>
       </w:pPr>
-      <w:bookmarkStart w:id="19" w:name="_Toc164764381"/>
+      <w:bookmarkStart w:id="19" w:name="_Toc164867115"/>
       <w:r>
         <w:t>Organisation du code</w:t>
       </w:r>
@@ -3362,7 +3414,7 @@
         <w:pStyle w:val="Titre1"/>
       </w:pPr>
       <w:bookmarkStart w:id="20" w:name="_Toc162512031"/>
-      <w:bookmarkStart w:id="21" w:name="_Toc164764382"/>
+      <w:bookmarkStart w:id="21" w:name="_Toc164867116"/>
       <w:r>
         <w:lastRenderedPageBreak/>
         <w:t>Guide d’utilisation</w:t>
@@ -3416,7 +3468,7 @@
                     <pic:cNvPicPr/>
                   </pic:nvPicPr>
                   <pic:blipFill>
-                    <a:blip r:embed="rId16"/>
+                    <a:blip r:embed="rId17"/>
                     <a:stretch>
                       <a:fillRect/>
                     </a:stretch>
@@ -3455,6 +3507,7 @@
     <w:p>
       <w:pPr>
         <w:ind w:firstLine="708"/>
+        <w:jc w:val="both"/>
       </w:pPr>
       <w:r>
         <w:lastRenderedPageBreak/>
@@ -3464,6 +3517,7 @@
     <w:p>
       <w:pPr>
         <w:ind w:firstLine="708"/>
+        <w:jc w:val="both"/>
       </w:pPr>
       <w:r>
         <w:t xml:space="preserve">Lorsque nous cliquons sur ajouter, la page </w:t>
@@ -3501,7 +3555,7 @@
                     <pic:cNvPicPr/>
                   </pic:nvPicPr>
                   <pic:blipFill>
-                    <a:blip r:embed="rId17"/>
+                    <a:blip r:embed="rId18"/>
                     <a:stretch>
                       <a:fillRect/>
                     </a:stretch>
@@ -3554,7 +3608,7 @@
                     <pic:cNvPicPr/>
                   </pic:nvPicPr>
                   <pic:blipFill>
-                    <a:blip r:embed="rId18"/>
+                    <a:blip r:embed="rId19"/>
                     <a:stretch>
                       <a:fillRect/>
                     </a:stretch>
@@ -3618,7 +3672,7 @@
                     <pic:cNvPicPr/>
                   </pic:nvPicPr>
                   <pic:blipFill>
-                    <a:blip r:embed="rId19"/>
+                    <a:blip r:embed="rId20"/>
                     <a:stretch>
                       <a:fillRect/>
                     </a:stretch>
@@ -3642,6 +3696,7 @@
     <w:p>
       <w:pPr>
         <w:ind w:firstLine="708"/>
+        <w:jc w:val="both"/>
       </w:pPr>
       <w:r>
         <w:t>La même page que pour l’ajout s’affiche, mais cette fois ci pour la modification. Les données sont donc déjà renseignées dans les champs de texte.</w:t>
@@ -3671,7 +3726,7 @@
                     <pic:cNvPicPr/>
                   </pic:nvPicPr>
                   <pic:blipFill>
-                    <a:blip r:embed="rId20"/>
+                    <a:blip r:embed="rId21"/>
                     <a:stretch>
                       <a:fillRect/>
                     </a:stretch>
@@ -3716,7 +3771,7 @@
                     <pic:cNvPicPr/>
                   </pic:nvPicPr>
                   <pic:blipFill>
-                    <a:blip r:embed="rId21"/>
+                    <a:blip r:embed="rId22"/>
                     <a:stretch>
                       <a:fillRect/>
                     </a:stretch>
@@ -3768,7 +3823,7 @@
                     <pic:cNvPicPr/>
                   </pic:nvPicPr>
                   <pic:blipFill>
-                    <a:blip r:embed="rId22"/>
+                    <a:blip r:embed="rId23"/>
                     <a:stretch>
                       <a:fillRect/>
                     </a:stretch>
@@ -3810,7 +3865,7 @@
                     <pic:cNvPicPr/>
                   </pic:nvPicPr>
                   <pic:blipFill>
-                    <a:blip r:embed="rId23"/>
+                    <a:blip r:embed="rId24"/>
                     <a:stretch>
                       <a:fillRect/>
                     </a:stretch>
@@ -3846,7 +3901,7 @@
         <w:pStyle w:val="Titre1"/>
       </w:pPr>
       <w:bookmarkStart w:id="22" w:name="_Toc162512033"/>
-      <w:bookmarkStart w:id="23" w:name="_Toc164764383"/>
+      <w:bookmarkStart w:id="23" w:name="_Toc164867117"/>
       <w:r>
         <w:lastRenderedPageBreak/>
         <w:t>Descriptif des tâches</w:t>
@@ -3858,8 +3913,9 @@
     <w:p>
       <w:pPr>
         <w:pStyle w:val="Titre3"/>
-      </w:pPr>
-      <w:bookmarkStart w:id="24" w:name="_Toc164764384"/>
+        <w:jc w:val="both"/>
+      </w:pPr>
+      <w:bookmarkStart w:id="24" w:name="_Toc164867118"/>
       <w:r>
         <w:t>Plan et Maquette de l’application</w:t>
       </w:r>
@@ -3868,9 +3924,16 @@
     <w:p>
       <w:pPr>
         <w:ind w:firstLine="360"/>
-      </w:pPr>
-      <w:r>
-        <w:t xml:space="preserve">Cette tâche consistait à créer un plan et une maquette pour notre futur application. Il a donc fallu réfléchir </w:t>
+        <w:jc w:val="both"/>
+      </w:pPr>
+      <w:r>
+        <w:t>Cette tâche consistait à créer un plan et une maquette pour notre futur</w:t>
+      </w:r>
+      <w:r>
+        <w:t>e</w:t>
+      </w:r>
+      <w:r>
+        <w:t xml:space="preserve"> application. Il a donc fallu réfléchir </w:t>
       </w:r>
       <w:r>
         <w:t>aux attendus demandés</w:t>
@@ -3886,6 +3949,7 @@
           <w:ilvl w:val="0"/>
           <w:numId w:val="8"/>
         </w:numPr>
+        <w:jc w:val="both"/>
       </w:pPr>
       <w:r>
         <w:t xml:space="preserve">Jean-Baptiste, Pauline, </w:t>
@@ -3896,12 +3960,17 @@
       </w:r>
       <w:proofErr w:type="spellEnd"/>
     </w:p>
-    <w:p/>
+    <w:p>
+      <w:pPr>
+        <w:jc w:val="both"/>
+      </w:pPr>
+    </w:p>
     <w:p>
       <w:pPr>
         <w:pStyle w:val="Titre3"/>
-      </w:pPr>
-      <w:bookmarkStart w:id="25" w:name="_Toc164764385"/>
+        <w:jc w:val="both"/>
+      </w:pPr>
+      <w:bookmarkStart w:id="25" w:name="_Toc164867119"/>
       <w:r>
         <w:t>Ecrans de l’interface graphique</w:t>
       </w:r>
@@ -3910,6 +3979,7 @@
     <w:p>
       <w:pPr>
         <w:ind w:firstLine="360"/>
+        <w:jc w:val="both"/>
       </w:pPr>
       <w:r>
         <w:t xml:space="preserve">Ensuite nous nous sommes départagé les </w:t>
@@ -3925,6 +3995,7 @@
           <w:ilvl w:val="0"/>
           <w:numId w:val="7"/>
         </w:numPr>
+        <w:jc w:val="both"/>
       </w:pPr>
       <w:r>
         <w:t xml:space="preserve">Jean-Baptiste, Pauline, </w:t>
@@ -3935,18 +4006,26 @@
       </w:r>
       <w:proofErr w:type="spellEnd"/>
     </w:p>
-    <w:p/>
+    <w:p>
+      <w:pPr>
+        <w:jc w:val="both"/>
+      </w:pPr>
+    </w:p>
     <w:p>
       <w:pPr>
         <w:pStyle w:val="Titre3"/>
-      </w:pPr>
-      <w:bookmarkStart w:id="26" w:name="_Toc164764386"/>
+        <w:jc w:val="both"/>
+      </w:pPr>
+      <w:bookmarkStart w:id="26" w:name="_Toc164867120"/>
       <w:r>
         <w:t>Application fonctionnelle</w:t>
       </w:r>
       <w:bookmarkEnd w:id="26"/>
     </w:p>
     <w:p>
+      <w:pPr>
+        <w:jc w:val="both"/>
+      </w:pPr>
       <w:r>
         <w:t xml:space="preserve">Pour finir nous avons rendu l’application fonctionnelle en créant les méthodes pour le CRUD, ainsi que pour l’écran </w:t>
       </w:r>
@@ -3966,6 +4045,7 @@
           <w:ilvl w:val="0"/>
           <w:numId w:val="6"/>
         </w:numPr>
+        <w:jc w:val="both"/>
       </w:pPr>
       <w:r>
         <w:t xml:space="preserve">Pauline, </w:t>
@@ -3998,7 +4078,7 @@
         <w:pStyle w:val="Titre1"/>
       </w:pPr>
       <w:bookmarkStart w:id="27" w:name="_Toc162512034"/>
-      <w:bookmarkStart w:id="28" w:name="_Toc164764387"/>
+      <w:bookmarkStart w:id="28" w:name="_Toc164867121"/>
       <w:r>
         <w:lastRenderedPageBreak/>
         <w:t>Planning des activités</w:t>
@@ -4035,7 +4115,7 @@
                     <pic:cNvPicPr/>
                   </pic:nvPicPr>
                   <pic:blipFill>
-                    <a:blip r:embed="rId24">
+                    <a:blip r:embed="rId25">
                       <a:extLst>
                         <a:ext uri="{28A0092B-C50C-407E-A947-70E740481C1C}">
                           <a14:useLocalDpi xmlns:a14="http://schemas.microsoft.com/office/drawing/2010/main" val="0"/>
@@ -4067,9 +4147,6 @@
           </wp:anchor>
         </w:drawing>
       </w:r>
-      <w:r>
-        <w:t>29 février au 25 avril</w:t>
-      </w:r>
     </w:p>
     <w:p/>
     <w:p/>
@@ -4087,7 +4164,7 @@
         </w:rPr>
       </w:pPr>
       <w:bookmarkStart w:id="29" w:name="_Toc162512035"/>
-      <w:bookmarkStart w:id="30" w:name="_Toc164764388"/>
+      <w:bookmarkStart w:id="30" w:name="_Toc164867122"/>
       <w:r>
         <w:lastRenderedPageBreak/>
         <w:t xml:space="preserve">Présentation du </w:t>
@@ -4144,7 +4221,13 @@
         <w:jc w:val="both"/>
       </w:pPr>
       <w:r>
-        <w:t xml:space="preserve">Pour finir, nous avons créer la connexion avec la base de données et commencé à créer le </w:t>
+        <w:t>Pour finir, nous avons cré</w:t>
+      </w:r>
+      <w:r>
+        <w:t>é</w:t>
+      </w:r>
+      <w:r>
+        <w:t xml:space="preserve"> la connexion avec la base de données et commencé à créer le </w:t>
       </w:r>
       <w:proofErr w:type="spellStart"/>
       <w:r>
@@ -4178,8 +4261,9 @@
     <w:p>
       <w:pPr>
         <w:pStyle w:val="Titre3"/>
-      </w:pPr>
-      <w:bookmarkStart w:id="31" w:name="_Toc164764389"/>
+        <w:jc w:val="both"/>
+      </w:pPr>
+      <w:bookmarkStart w:id="31" w:name="_Toc164867123"/>
       <w:r>
         <w:t>D</w:t>
       </w:r>
@@ -4194,6 +4278,7 @@
     <w:p>
       <w:pPr>
         <w:ind w:firstLine="360"/>
+        <w:jc w:val="both"/>
       </w:pPr>
       <w:r>
         <w:t>Lors de la création du CRUD pour modifier et supprimer un utilisateur, nous avons été bloqués car sur le MCD du projet ICAD laissé par nos camarades lors de l’AP3, l’</w:t>
@@ -4218,7 +4303,11 @@
         <w:t xml:space="preserve"> de cette table, ainsi nous pouvions modifier ou supprimer les données concernées.</w:t>
       </w:r>
     </w:p>
-    <w:p/>
+    <w:p>
+      <w:pPr>
+        <w:jc w:val="both"/>
+      </w:pPr>
+    </w:p>
     <w:p/>
     <w:p>
       <w:pPr>
@@ -4238,9 +4327,10 @@
     <w:p>
       <w:pPr>
         <w:pStyle w:val="Titre1"/>
+        <w:jc w:val="both"/>
       </w:pPr>
       <w:bookmarkStart w:id="32" w:name="_Toc162512036"/>
-      <w:bookmarkStart w:id="33" w:name="_Toc164764390"/>
+      <w:bookmarkStart w:id="33" w:name="_Toc164867124"/>
       <w:r>
         <w:lastRenderedPageBreak/>
         <w:t>Conclusion</w:t>
@@ -4248,10 +4338,15 @@
       <w:bookmarkEnd w:id="32"/>
       <w:bookmarkEnd w:id="33"/>
     </w:p>
-    <w:p/>
+    <w:p>
+      <w:pPr>
+        <w:jc w:val="both"/>
+      </w:pPr>
+    </w:p>
     <w:p>
       <w:pPr>
         <w:ind w:firstLine="360"/>
+        <w:jc w:val="both"/>
       </w:pPr>
       <w:r>
         <w:t xml:space="preserve">Pour conclure, Notre équipe a travaillé ensemble pour créer un client lourd en Java Swing, nous avons utilisé nos compétences techniques et notre créativité pour concevoir une plateforme qui répond aux besoins du cahier des charges. </w:t>
@@ -4260,13 +4355,14 @@
     <w:p>
       <w:pPr>
         <w:ind w:firstLine="360"/>
+        <w:jc w:val="both"/>
       </w:pPr>
       <w:r>
         <w:t>Ce projet nous a permis d'apprendre davantage sur la conception de client lourd et de développer nos compétences en travail d'équipe et en communication, à travailler de façon organisée en équipe, afin de se départager les tâches pour travailler de façon optimisée.</w:t>
       </w:r>
     </w:p>
     <w:sectPr>
-      <w:headerReference w:type="default" r:id="rId25"/>
+      <w:headerReference w:type="default" r:id="rId26"/>
       <w:pgSz w:w="11906" w:h="16838"/>
       <w:pgMar w:top="1417" w:right="1417" w:bottom="1417" w:left="1417" w:header="708" w:footer="708" w:gutter="0"/>
       <w:cols w:space="708"/>
@@ -4413,6 +4509,26 @@
 </file>
 
 <file path=word/header1.xml><?xml version="1.0" encoding="utf-8"?>
+<w:hdr xmlns:wpc="http://schemas.microsoft.com/office/word/2010/wordprocessingCanvas" xmlns:cx="http://schemas.microsoft.com/office/drawing/2014/chartex" xmlns:cx1="http://schemas.microsoft.com/office/drawing/2015/9/8/chartex" xmlns:cx2="http://schemas.microsoft.com/office/drawing/2015/10/21/chartex" xmlns:cx3="http://schemas.microsoft.com/office/drawing/2016/5/9/chartex" xmlns:cx4="http://schemas.microsoft.com/office/drawing/2016/5/10/chartex" xmlns:cx5="http://schemas.microsoft.com/office/drawing/2016/5/11/chartex" xmlns:cx6="http://schemas.microsoft.com/office/drawing/2016/5/12/chartex" xmlns:cx7="http://schemas.microsoft.com/office/drawing/2016/5/13/chartex" xmlns:cx8="http://schemas.microsoft.com/office/drawing/2016/5/14/chartex" xmlns:mc="http://schemas.openxmlformats.org/markup-compatibility/2006" xmlns:aink="http://schemas.microsoft.com/office/drawing/2016/ink" xmlns:am3d="http://schemas.microsoft.com/office/drawing/2017/model3d" xmlns:o="urn:schemas-microsoft-com:office:office" xmlns:oel="http://schemas.microsoft.com/office/2019/extlst" xmlns:r="http://schemas.openxmlformats.org/officeDocument/2006/relationships" xmlns:m="http://schemas.openxmlformats.org/officeDocument/2006/math" xmlns:v="urn:schemas-microsoft-com:vml" xmlns:wp14="http://schemas.microsoft.com/office/word/2010/wordprocessingDrawing" xmlns:wp="http://schemas.openxmlformats.org/drawingml/2006/wordprocessingDrawing" xmlns:w10="urn:schemas-microsoft-com:office:word" xmlns:w="http://schemas.openxmlformats.org/wordprocessingml/2006/main" xmlns:w14="http://schemas.microsoft.com/office/word/2010/wordml" xmlns:w15="http://schemas.microsoft.com/office/word/2012/wordml" xmlns:w16cex="http://schemas.microsoft.com/office/word/2018/wordml/cex" xmlns:w16cid="http://schemas.microsoft.com/office/word/2016/wordml/cid" xmlns:w16="http://schemas.microsoft.com/office/word/2018/wordml" xmlns:w16du="http://schemas.microsoft.com/office/word/2023/wordml/word16du" xmlns:w16sdtdh="http://schemas.microsoft.com/office/word/2020/wordml/sdtdatahash" xmlns:w16se="http://schemas.microsoft.com/office/word/2015/wordml/symex" xmlns:wpg="http://schemas.microsoft.com/office/word/2010/wordprocessingGroup" xmlns:wpi="http://schemas.microsoft.com/office/word/2010/wordprocessingInk" xmlns:wne="http://schemas.microsoft.com/office/word/2006/wordml" xmlns:wps="http://schemas.microsoft.com/office/word/2010/wordprocessingShape" mc:Ignorable="w14 w15 w16se w16cid w16 w16cex w16sdtdh w16du wp14">
+  <w:p>
+    <w:pPr>
+      <w:pStyle w:val="En-tte"/>
+    </w:pPr>
+    <w:r>
+      <w:t xml:space="preserve">ICAD </w:t>
+    </w:r>
+    <w:r>
+      <w:tab/>
+    </w:r>
+    <w:r>
+      <w:tab/>
+      <w:t>AP3</w:t>
+    </w:r>
+  </w:p>
+</w:hdr>
+</file>
+
+<file path=word/header2.xml><?xml version="1.0" encoding="utf-8"?>
 <w:hdr xmlns:wpc="http://schemas.microsoft.com/office/word/2010/wordprocessingCanvas" xmlns:cx="http://schemas.microsoft.com/office/drawing/2014/chartex" xmlns:cx1="http://schemas.microsoft.com/office/drawing/2015/9/8/chartex" xmlns:cx2="http://schemas.microsoft.com/office/drawing/2015/10/21/chartex" xmlns:cx3="http://schemas.microsoft.com/office/drawing/2016/5/9/chartex" xmlns:cx4="http://schemas.microsoft.com/office/drawing/2016/5/10/chartex" xmlns:cx5="http://schemas.microsoft.com/office/drawing/2016/5/11/chartex" xmlns:cx6="http://schemas.microsoft.com/office/drawing/2016/5/12/chartex" xmlns:cx7="http://schemas.microsoft.com/office/drawing/2016/5/13/chartex" xmlns:cx8="http://schemas.microsoft.com/office/drawing/2016/5/14/chartex" xmlns:mc="http://schemas.openxmlformats.org/markup-compatibility/2006" xmlns:aink="http://schemas.microsoft.com/office/drawing/2016/ink" xmlns:am3d="http://schemas.microsoft.com/office/drawing/2017/model3d" xmlns:o="urn:schemas-microsoft-com:office:office" xmlns:oel="http://schemas.microsoft.com/office/2019/extlst" xmlns:r="http://schemas.openxmlformats.org/officeDocument/2006/relationships" xmlns:m="http://schemas.openxmlformats.org/officeDocument/2006/math" xmlns:v="urn:schemas-microsoft-com:vml" xmlns:wp14="http://schemas.microsoft.com/office/word/2010/wordprocessingDrawing" xmlns:wp="http://schemas.openxmlformats.org/drawingml/2006/wordprocessingDrawing" xmlns:w10="urn:schemas-microsoft-com:office:word" xmlns:w="http://schemas.openxmlformats.org/wordprocessingml/2006/main" xmlns:w14="http://schemas.microsoft.com/office/word/2010/wordml" xmlns:w15="http://schemas.microsoft.com/office/word/2012/wordml" xmlns:w16cex="http://schemas.microsoft.com/office/word/2018/wordml/cex" xmlns:w16cid="http://schemas.microsoft.com/office/word/2016/wordml/cid" xmlns:w16="http://schemas.microsoft.com/office/word/2018/wordml" xmlns:w16du="http://schemas.microsoft.com/office/word/2023/wordml/word16du" xmlns:w16sdtdh="http://schemas.microsoft.com/office/word/2020/wordml/sdtdatahash" xmlns:w16se="http://schemas.microsoft.com/office/word/2015/wordml/symex" xmlns:wpg="http://schemas.microsoft.com/office/word/2010/wordprocessingGroup" xmlns:wpi="http://schemas.microsoft.com/office/word/2010/wordprocessingInk" xmlns:wne="http://schemas.microsoft.com/office/word/2006/wordml" xmlns:wps="http://schemas.microsoft.com/office/word/2010/wordprocessingShape" mc:Ignorable="w14 w15 w16se w16cid w16 w16cex w16sdtdh w16du wp14">
   <w:p>
     <w:pPr>

</xml_diff>